<commit_message>
Updated readme and user manual
</commit_message>
<xml_diff>
--- a/User Manual.docx
+++ b/User Manual.docx
@@ -218,7 +218,19 @@
         <w:rPr>
           <w:lang w:val="en-US"/>
         </w:rPr>
-        <w:t xml:space="preserve">Rabbits can only jump over other game pieces, they can </w:t>
+        <w:t>Rabbits can only jump over other game pieces</w:t>
+      </w:r>
+      <w:r>
+        <w:rPr>
+          <w:lang w:val="en-US"/>
+        </w:rPr>
+        <w:t xml:space="preserve"> and</w:t>
+      </w:r>
+      <w:r>
+        <w:rPr>
+          <w:lang w:val="en-US"/>
+        </w:rPr>
+        <w:t xml:space="preserve"> they can </w:t>
       </w:r>
       <w:r>
         <w:rPr>
@@ -232,8 +244,6 @@
         </w:rPr>
         <w:t>ump over multiple pieces</w:t>
       </w:r>
-      <w:bookmarkStart w:id="0" w:name="_GoBack"/>
-      <w:bookmarkEnd w:id="0"/>
     </w:p>
     <w:p>
       <w:pPr>
@@ -251,7 +261,7 @@
         <w:rPr>
           <w:lang w:val="en-US"/>
         </w:rPr>
-        <w:t>Mushrooms are stationary</w:t>
+        <w:t>Rabbit cannot move to blocks beside them</w:t>
       </w:r>
     </w:p>
     <w:p>
@@ -270,7 +280,7 @@
         <w:rPr>
           <w:lang w:val="en-US"/>
         </w:rPr>
-        <w:t>Foxes can either move vertically or horizontally, but not in both directions</w:t>
+        <w:t>Mushrooms are stationary</w:t>
       </w:r>
     </w:p>
     <w:p>
@@ -289,7 +299,7 @@
         <w:rPr>
           <w:lang w:val="en-US"/>
         </w:rPr>
-        <w:t>Foxes cannot move over or around other game pieces</w:t>
+        <w:t>Foxes can either move vertically or horizontally, but not in both directions</w:t>
       </w:r>
     </w:p>
     <w:p>
@@ -308,7 +318,7 @@
         <w:rPr>
           <w:lang w:val="en-US"/>
         </w:rPr>
-        <w:t>There cannot be multiple rabbits in one hole</w:t>
+        <w:t>Foxes cannot move over other game pieces</w:t>
       </w:r>
     </w:p>
     <w:p>
@@ -327,7 +337,32 @@
         <w:rPr>
           <w:lang w:val="en-US"/>
         </w:rPr>
+        <w:t>There cannot be multiple rabbits in one hole</w:t>
+      </w:r>
+    </w:p>
+    <w:p>
+      <w:pPr>
+        <w:pStyle w:val="ListParagraph"/>
+        <w:numPr>
+          <w:ilvl w:val="0"/>
+          <w:numId w:val="2"/>
+        </w:numPr>
+        <w:spacing w:line="276" w:lineRule="auto"/>
+        <w:rPr>
+          <w:lang w:val="en-US"/>
+        </w:rPr>
+      </w:pPr>
+      <w:r>
+        <w:rPr>
+          <w:lang w:val="en-US"/>
+        </w:rPr>
         <w:t>Game is won once all rabbits are in a hole</w:t>
+      </w:r>
+      <w:r>
+        <w:rPr>
+          <w:lang w:val="en-US"/>
+        </w:rPr>
+        <w:t xml:space="preserve"> (one rabbit per hole)</w:t>
       </w:r>
     </w:p>
     <w:p>
@@ -558,7 +593,13 @@
         <w:rPr>
           <w:lang w:val="en-US"/>
         </w:rPr>
-        <w:t>SS means the board is empty</w:t>
+        <w:t>SS is empty</w:t>
+      </w:r>
+      <w:r>
+        <w:rPr>
+          <w:lang w:val="en-US"/>
+        </w:rPr>
+        <w:t xml:space="preserve"> slot</w:t>
       </w:r>
     </w:p>
     <w:p>
@@ -611,7 +652,13 @@
         <w:rPr>
           <w:lang w:val="en-US"/>
         </w:rPr>
-        <w:t>First type in which challenge you would like to play</w:t>
+        <w:t>Once the game is started you will be prompted to enter a challenge</w:t>
+      </w:r>
+      <w:r>
+        <w:rPr>
+          <w:lang w:val="en-US"/>
+        </w:rPr>
+        <w:t xml:space="preserve"> number</w:t>
       </w:r>
     </w:p>
     <w:p>
@@ -650,7 +697,21 @@
         <w:rPr>
           <w:lang w:val="en-US"/>
         </w:rPr>
-        <w:t>, and the direction it should move in (i.e. move rabbit white up</w:t>
+        <w:t>, and the direction it should mov</w:t>
+      </w:r>
+      <w:r>
+        <w:rPr>
+          <w:lang w:val="en-US"/>
+        </w:rPr>
+        <w:t>e</w:t>
+      </w:r>
+      <w:bookmarkStart w:id="0" w:name="_GoBack"/>
+      <w:bookmarkEnd w:id="0"/>
+      <w:r>
+        <w:rPr>
+          <w:lang w:val="en-US"/>
+        </w:rPr>
+        <w:t xml:space="preserve"> (i.e. move rabbit white up</w:t>
       </w:r>
       <w:r>
         <w:rPr>

</xml_diff>